<commit_message>
Disneyland Paris part 2
</commit_message>
<xml_diff>
--- a/Disney Parks.docx
+++ b/Disney Parks.docx
@@ -58,9 +58,18 @@
       </w:r>
     </w:p>
     <w:p/>
-    <w:p/>
     <w:p>
       <w:r>
+        <w:t>DISNEYLAND PARIS!</w:t>
+      </w:r>
+      <w:bookmarkStart w:id="0" w:name="_GoBack"/>
+      <w:bookmarkEnd w:id="0"/>
+    </w:p>
+    <w:p>
+      <w:r>
+        <w:rPr>
+          <w:noProof/>
+        </w:rPr>
         <w:drawing>
           <wp:inline distT="0" distB="0" distL="0" distR="0">
             <wp:extent cx="5943600" cy="3946550"/>
@@ -110,8 +119,6 @@
           </wp:inline>
         </w:drawing>
       </w:r>
-      <w:bookmarkStart w:id="0" w:name="_GoBack"/>
-      <w:bookmarkEnd w:id="0"/>
     </w:p>
     <w:sectPr>
       <w:pgSz w:w="12240" w:h="15840"/>
@@ -523,6 +530,7 @@
   <w:style w:type="character" w:default="1" w:styleId="DefaultParagraphFont">
     <w:name w:val="Default Paragraph Font"/>
     <w:uiPriority w:val="1"/>
+    <w:semiHidden/>
     <w:unhideWhenUsed/>
   </w:style>
   <w:style w:type="table" w:default="1" w:styleId="TableNormal">

</xml_diff>